<commit_message>
Mise à jour diagramme de classes
</commit_message>
<xml_diff>
--- a/doc/Rapport Sprint 2 - Epidemio.docx
+++ b/doc/Rapport Sprint 2 - Epidemio.docx
@@ -2025,7 +2025,7 @@
     </w:p>
     <w:p>
       <w:pPr>
-        <w:jc w:val="both"/>
+        <w:jc w:val="center"/>
         <w:rPr>
           <w:rFonts w:asciiTheme="majorHAnsi" w:hAnsiTheme="majorHAnsi" w:cstheme="majorHAnsi"/>
           <w:b/>
@@ -2035,6 +2035,52 @@
           <w:u w:val="single"/>
         </w:rPr>
       </w:pPr>
+      <w:r>
+        <w:rPr>
+          <w:rFonts w:asciiTheme="majorHAnsi" w:hAnsiTheme="majorHAnsi" w:cstheme="majorHAnsi"/>
+          <w:b/>
+          <w:bCs/>
+          <w:sz w:val="28"/>
+          <w:szCs w:val="28"/>
+          <w:u w:val="single"/>
+        </w:rPr>
+        <w:lastRenderedPageBreak/>
+        <w:drawing>
+          <wp:inline distT="0" distB="0" distL="0" distR="0" wp14:anchorId="112B6922" wp14:editId="4AF157E6">
+            <wp:extent cx="8756695" cy="5271198"/>
+            <wp:effectExtent l="9207" t="0" r="0" b="0"/>
+            <wp:docPr id="1" name="Image 1"/>
+            <wp:cNvGraphicFramePr>
+              <a:graphicFrameLocks xmlns:a="http://schemas.openxmlformats.org/drawingml/2006/main" noChangeAspect="1"/>
+            </wp:cNvGraphicFramePr>
+            <a:graphic xmlns:a="http://schemas.openxmlformats.org/drawingml/2006/main">
+              <a:graphicData uri="http://schemas.openxmlformats.org/drawingml/2006/picture">
+                <pic:pic xmlns:pic="http://schemas.openxmlformats.org/drawingml/2006/picture">
+                  <pic:nvPicPr>
+                    <pic:cNvPr id="1" name=""/>
+                    <pic:cNvPicPr/>
+                  </pic:nvPicPr>
+                  <pic:blipFill>
+                    <a:blip r:embed="rId5"/>
+                    <a:stretch>
+                      <a:fillRect/>
+                    </a:stretch>
+                  </pic:blipFill>
+                  <pic:spPr>
+                    <a:xfrm rot="16200000">
+                      <a:off x="0" y="0"/>
+                      <a:ext cx="8774073" cy="5281659"/>
+                    </a:xfrm>
+                    <a:prstGeom prst="rect">
+                      <a:avLst/>
+                    </a:prstGeom>
+                  </pic:spPr>
+                </pic:pic>
+              </a:graphicData>
+            </a:graphic>
+          </wp:inline>
+        </w:drawing>
+      </w:r>
     </w:p>
     <w:sectPr>
       <w:pgSz w:w="11906" w:h="16838"/>

</xml_diff>